<commit_message>
BUSE Midterm & CEE Lab 4
BUSE Midterm & CEE Lab 4
</commit_message>
<xml_diff>
--- a/Spring 2014/CEE1331/Lab3/Lab_Writeup.docx
+++ b/Spring 2014/CEE1331/Lab3/Lab_Writeup.docx
@@ -129,6 +129,18 @@
           <w:szCs w:val="36"/>
         </w:rPr>
       </w:pPr>
+      <w:bookmarkStart w:id="0" w:name="_GoBack"/>
+      <w:bookmarkEnd w:id="0"/>
+    </w:p>
+    <w:p>
+      <w:pPr>
+        <w:jc w:val="center"/>
+        <w:rPr>
+          <w:rFonts w:ascii="Helvetica Neue Thin" w:hAnsi="Helvetica Neue Thin"/>
+          <w:sz w:val="36"/>
+          <w:szCs w:val="36"/>
+        </w:rPr>
+      </w:pPr>
     </w:p>
     <w:p>
       <w:pPr>
@@ -330,7 +342,21 @@
           <w:rFonts w:ascii="Helvetica Neue Thin" w:hAnsi="Helvetica Neue Thin"/>
         </w:rPr>
         <w:tab/>
-        <w:t xml:space="preserve">We were tasked with furthering our knowledge in relative humidity, dew point, specific heat of water, and albedos. By doing so we were using instruments such as a psychrometer, which you sling around in your hand, and providers you the dry and wet bulb temp whereby further you can find out the dew points and relative humidity. </w:t>
+        <w:t xml:space="preserve">We were tasked with furthering our knowledge in relative humidity, dew point, specific heat of water, and albedos. By doing so we were using instruments such as a </w:t>
+      </w:r>
+      <w:proofErr w:type="spellStart"/>
+      <w:r>
+        <w:rPr>
+          <w:rFonts w:ascii="Helvetica Neue Thin" w:hAnsi="Helvetica Neue Thin"/>
+        </w:rPr>
+        <w:t>psychrometer</w:t>
+      </w:r>
+      <w:proofErr w:type="spellEnd"/>
+      <w:r>
+        <w:rPr>
+          <w:rFonts w:ascii="Helvetica Neue Thin" w:hAnsi="Helvetica Neue Thin"/>
+        </w:rPr>
+        <w:t xml:space="preserve">, which you sling around in your hand, and providers you the dry and wet bulb temp whereby further you can find out the dew points and relative humidity. </w:t>
       </w:r>
       <w:r>
         <w:rPr>
@@ -5904,7 +5930,23 @@
           <w:rFonts w:ascii="Helvetica Neue Thin" w:hAnsi="Helvetica Neue Thin"/>
           <w:highlight w:val="yellow"/>
         </w:rPr>
-        <w:t>How do the relative humidity values from part (a) compare to the relative humidity values from part (b)? How to the dew point temperatures compare? Which technique, the sling psychrometer or the dew point cups, do you think is more accurate for obtaining information about the humidity of the atmosphere? Why?</w:t>
+        <w:t xml:space="preserve">How do the relative humidity values from part (a) compare to the relative humidity values from part (b)? How to the dew point temperatures compare? Which technique, the sling </w:t>
+      </w:r>
+      <w:proofErr w:type="spellStart"/>
+      <w:r>
+        <w:rPr>
+          <w:rFonts w:ascii="Helvetica Neue Thin" w:hAnsi="Helvetica Neue Thin"/>
+          <w:highlight w:val="yellow"/>
+        </w:rPr>
+        <w:t>psychrometer</w:t>
+      </w:r>
+      <w:proofErr w:type="spellEnd"/>
+      <w:r>
+        <w:rPr>
+          <w:rFonts w:ascii="Helvetica Neue Thin" w:hAnsi="Helvetica Neue Thin"/>
+          <w:highlight w:val="yellow"/>
+        </w:rPr>
+        <w:t xml:space="preserve"> or the dew point cups, do you think is more accurate for obtaining information about the humidity of the atmosphere? Why?</w:t>
       </w:r>
     </w:p>
     <w:p>
@@ -5960,7 +6002,35 @@
         <w:rPr>
           <w:rFonts w:ascii="Helvetica Neue Thin" w:hAnsi="Helvetica Neue Thin"/>
         </w:rPr>
-        <w:t>amount of moisture went down. The dew point cups are more accurate than a psychrometer. A psychrometer can be inaccurate by simply facing the wrong way, such as i</w:t>
+        <w:t xml:space="preserve">amount of moisture went down. The dew point cups are more accurate than a </w:t>
+      </w:r>
+      <w:proofErr w:type="spellStart"/>
+      <w:r>
+        <w:rPr>
+          <w:rFonts w:ascii="Helvetica Neue Thin" w:hAnsi="Helvetica Neue Thin"/>
+        </w:rPr>
+        <w:t>psychrometer</w:t>
+      </w:r>
+      <w:proofErr w:type="spellEnd"/>
+      <w:r>
+        <w:rPr>
+          <w:rFonts w:ascii="Helvetica Neue Thin" w:hAnsi="Helvetica Neue Thin"/>
+        </w:rPr>
+        <w:t xml:space="preserve">. A </w:t>
+      </w:r>
+      <w:proofErr w:type="spellStart"/>
+      <w:r>
+        <w:rPr>
+          <w:rFonts w:ascii="Helvetica Neue Thin" w:hAnsi="Helvetica Neue Thin"/>
+        </w:rPr>
+        <w:t>psychrometer</w:t>
+      </w:r>
+      <w:proofErr w:type="spellEnd"/>
+      <w:r>
+        <w:rPr>
+          <w:rFonts w:ascii="Helvetica Neue Thin" w:hAnsi="Helvetica Neue Thin"/>
+        </w:rPr>
+        <w:t xml:space="preserve"> can be inaccurate by simply facing the wrong way, such as i</w:t>
       </w:r>
       <w:r>
         <w:rPr>
@@ -6132,8 +6202,6 @@
         </w:rPr>
         <w:t xml:space="preserve">radiation than water because sand is considerably tighter packed than water and the specific heat is lower. The same is true for dry vs. damp sand. Because you are taking a tightly packed substance, such as dry sand, and adding water which is not as highly packed, you get a combination effect with damp sand. This effects the specific heat and thus does not make radiation as absorbent as dry sand. </w:t>
       </w:r>
-      <w:bookmarkStart w:id="0" w:name="_GoBack"/>
-      <w:bookmarkEnd w:id="0"/>
     </w:p>
     <w:sectPr>
       <w:pgSz w:w="12240" w:h="15840"/>
@@ -6888,7 +6956,7 @@
 </file>
 
 <file path=customXml/itemProps1.xml><?xml version="1.0" encoding="utf-8"?>
-<ds:datastoreItem xmlns:ds="http://schemas.openxmlformats.org/officeDocument/2006/customXml" ds:itemID="{78783E08-3765-E14A-B1C8-0C981305FE02}">
+<ds:datastoreItem xmlns:ds="http://schemas.openxmlformats.org/officeDocument/2006/customXml" ds:itemID="{0C2B9F8B-403B-4F47-9AC0-B913BFC68324}">
   <ds:schemaRefs>
     <ds:schemaRef ds:uri="http://schemas.openxmlformats.org/officeDocument/2006/bibliography"/>
   </ds:schemaRefs>

</xml_diff>